<commit_message>
Revert "really fixed them"
This reverts commit fc449355a62a15dcda0edcc5e47c827ec64d70bb.
</commit_message>
<xml_diff>
--- a/ZnO growth method.docx
+++ b/ZnO growth method.docx
@@ -94,6 +94,12 @@
       </w:r>
       <w:r>
         <w:t xml:space="preserve"> Aliquots of reaction solution were taken every 30 minutes, just before every injection of TMAH (except the first), and a final one after 8 hours of reaction time.</w:t>
+      </w:r>
+    </w:p>
+    <w:p/>
+    <w:p>
+      <w:r>
+        <w:t>test</w:t>
       </w:r>
       <w:bookmarkStart w:id="0" w:name="_GoBack"/>
       <w:bookmarkEnd w:id="0"/>

</xml_diff>